<commit_message>
Dorada dokumenta i logike za talijansku verziju
</commit_message>
<xml_diff>
--- a/assets/word/it/ps_export_template_pzop.docx
+++ b/assets/word/it/ps_export_template_pzop.docx
@@ -297,7 +297,25 @@
               <w:rPr>
                 <w:sz w:val="24"/>
               </w:rPr>
-              <w:t>$(pzop_01_a)</w:t>
+              <w:t>$</w:t>
+            </w:r>
+            <w:r>
+              <w:rPr>
+                <w:sz w:val="24"/>
+              </w:rPr>
+              <w:t>{</w:t>
+            </w:r>
+            <w:r>
+              <w:rPr>
+                <w:sz w:val="24"/>
+              </w:rPr>
+              <w:t>pzop_01_a</w:t>
+            </w:r>
+            <w:r>
+              <w:rPr>
+                <w:sz w:val="24"/>
+              </w:rPr>
+              <w:t>}</w:t>
             </w:r>
           </w:p>
         </w:tc>
@@ -7795,7 +7813,7 @@
     <w:p>
       <w:pPr>
         <w:pStyle w:val="Tijeloteksta"/>
-        <w:spacing w:before="91" w:line="276" w:lineRule="auto"/>
+        <w:spacing w:before="198" w:line="276" w:lineRule="auto"/>
         <w:ind w:left="136" w:right="777"/>
         <w:jc w:val="both"/>
       </w:pPr>
@@ -7806,77 +7824,93 @@
     <w:p>
       <w:pPr>
         <w:pStyle w:val="Tijeloteksta"/>
-        <w:spacing w:before="91" w:line="276" w:lineRule="auto"/>
-        <w:ind w:left="136" w:right="777"/>
-        <w:jc w:val="both"/>
-      </w:pPr>
+        <w:spacing w:before="198" w:line="276" w:lineRule="auto"/>
+        <w:ind w:left="136" w:right="771"/>
+        <w:jc w:val="both"/>
+      </w:pPr>
+      <w:r>
+        <w:t>A</w:t>
+      </w:r>
+      <w:r>
+        <w:t xml:space="preserve">ll'interessato che </w:t>
+      </w:r>
+      <w:r>
+        <w:t>eserciti uno dei diritti sopra elencati</w:t>
+      </w:r>
+      <w:r>
+        <w:t xml:space="preserve">, </w:t>
+      </w:r>
+      <w:r>
+        <w:t xml:space="preserve">il </w:t>
+      </w:r>
+      <w:r>
+        <w:t xml:space="preserve">Titolare </w:t>
+      </w:r>
+      <w:r>
+        <w:t>fornisce le informazioni senza ingiustificato ritardo e comunque entro un mese dalla</w:t>
+      </w:r>
+      <w:r>
+        <w:rPr>
+          <w:spacing w:val="1"/>
+        </w:rPr>
+        <w:t xml:space="preserve"> </w:t>
+      </w:r>
+      <w:r>
+        <w:t>data</w:t>
+      </w:r>
+      <w:r>
+        <w:rPr>
+          <w:spacing w:val="-1"/>
+        </w:rPr>
+        <w:t xml:space="preserve"> </w:t>
+      </w:r>
+      <w:r>
+        <w:t>di</w:t>
+      </w:r>
+      <w:r>
+        <w:rPr>
+          <w:spacing w:val="-1"/>
+        </w:rPr>
+        <w:t xml:space="preserve"> </w:t>
+      </w:r>
+      <w:r>
+        <w:t>ricevimento della richiesta</w:t>
+      </w:r>
+      <w:r>
+        <w:t xml:space="preserve">. </w:t>
+      </w:r>
     </w:p>
     <w:p>
       <w:pPr>
         <w:pStyle w:val="Tijeloteksta"/>
-        <w:spacing w:line="276" w:lineRule="auto"/>
-        <w:ind w:left="136" w:right="771"/>
-        <w:jc w:val="both"/>
-      </w:pPr>
-      <w:r>
-        <w:t>A</w:t>
-      </w:r>
-      <w:r>
-        <w:t xml:space="preserve">ll'interessato che </w:t>
-      </w:r>
-      <w:r>
-        <w:t>eserciti uno dei diritti sopra elencati</w:t>
-      </w:r>
-      <w:r>
-        <w:t xml:space="preserve">, </w:t>
-      </w:r>
-      <w:r>
-        <w:t xml:space="preserve">il </w:t>
-      </w:r>
-      <w:r>
-        <w:t xml:space="preserve">Titolare </w:t>
-      </w:r>
-      <w:r>
-        <w:t>fornisce le informazioni senza ingiustificato ritardo e comunque entro un mese dalla</w:t>
-      </w:r>
-      <w:r>
-        <w:rPr>
-          <w:spacing w:val="1"/>
-        </w:rPr>
-        <w:t xml:space="preserve"> </w:t>
-      </w:r>
-      <w:r>
-        <w:t>data</w:t>
-      </w:r>
-      <w:r>
-        <w:rPr>
-          <w:spacing w:val="-1"/>
-        </w:rPr>
-        <w:t xml:space="preserve"> </w:t>
-      </w:r>
-      <w:r>
-        <w:t>di</w:t>
-      </w:r>
-      <w:r>
-        <w:rPr>
-          <w:spacing w:val="-1"/>
-        </w:rPr>
-        <w:t xml:space="preserve"> </w:t>
-      </w:r>
-      <w:r>
-        <w:t>ricevimento della richiesta</w:t>
-      </w:r>
-      <w:r>
-        <w:t xml:space="preserve">. </w:t>
-      </w:r>
-    </w:p>
-    <w:p>
-      <w:pPr>
-        <w:pStyle w:val="Tijeloteksta"/>
-        <w:spacing w:line="276" w:lineRule="auto"/>
-        <w:ind w:right="772"/>
-        <w:jc w:val="both"/>
-      </w:pPr>
+        <w:spacing w:before="198" w:line="276" w:lineRule="auto"/>
+        <w:ind w:left="136" w:right="772"/>
+        <w:jc w:val="both"/>
+      </w:pPr>
+      <w:r>
+        <w:t>Ai sensi dell’art. 12 del GDPR, i</w:t>
+      </w:r>
+      <w:r>
+        <w:t xml:space="preserve">l </w:t>
+      </w:r>
+      <w:r>
+        <w:t>T</w:t>
+      </w:r>
+      <w:r>
+        <w:t xml:space="preserve">itolare fornisce all'interessato le informazioni relative all'azione intrapresa riguardo a una richiesta ai sensi degli articoli da 15 a 22 senza ingiustificato ritardo e, comunque, al più tardi entro un mese dal ricevimento della richiesta stessa. Tale termine può essere prorogato di due mesi, se necessario, tenuto conto della complessità e del numero delle richieste. Il </w:t>
+      </w:r>
+      <w:r>
+        <w:t>Titolare</w:t>
+      </w:r>
+      <w:r>
+        <w:t xml:space="preserve"> informa l'interessato di tale proroga, e dei motivi del ritardo, entro un mese dal ricevimento della richiesta. Se non ottempera alla richiesta dell'interessato, il </w:t>
+      </w:r>
+      <w:r>
+        <w:t>Titolare</w:t>
+      </w:r>
+      <w:r>
+        <w:t xml:space="preserve"> informa l'interessato senza ritardo, e al più tardi entro un mese dal ricevimento della richiesta, dei motivi dell'inottemperanza e della possibilità di proporre reclamo a un'autorità di controllo e di proporre ricorso giurisdizionale.</w:t>
+      </w:r>
     </w:p>
     <w:p>
       <w:pPr>
@@ -7885,30 +7919,6 @@
         <w:ind w:left="136" w:right="772"/>
         <w:jc w:val="both"/>
       </w:pPr>
-      <w:r>
-        <w:t>Ai sensi dell’art. 12 del GDPR, i</w:t>
-      </w:r>
-      <w:r>
-        <w:t xml:space="preserve">l </w:t>
-      </w:r>
-      <w:r>
-        <w:t>T</w:t>
-      </w:r>
-      <w:r>
-        <w:t xml:space="preserve">itolare fornisce all'interessato le informazioni relative all'azione intrapresa riguardo a una richiesta ai sensi degli articoli da 15 a 22 senza ingiustificato ritardo e, comunque, al più tardi entro un mese dal ricevimento della richiesta stessa. Tale termine può essere prorogato di due mesi, se necessario, tenuto conto della complessità e del numero delle richieste. Il </w:t>
-      </w:r>
-      <w:r>
-        <w:t>Titolare</w:t>
-      </w:r>
-      <w:r>
-        <w:t xml:space="preserve"> informa l'interessato di tale proroga, e dei motivi del ritardo, entro un mese dal ricevimento della richiesta. Se non ottempera alla richiesta dell'interessato, il </w:t>
-      </w:r>
-      <w:r>
-        <w:t>Titolare</w:t>
-      </w:r>
-      <w:r>
-        <w:t xml:space="preserve"> informa l'interessato senza ritardo, e al più tardi entro un mese dal ricevimento della richiesta, dei motivi dell'inottemperanza e della possibilità di proporre reclamo a un'autorità di controllo e di proporre ricorso giurisdizionale.</w:t>
-      </w:r>
     </w:p>
     <w:p>
       <w:pPr>
@@ -7917,27 +7927,19 @@
         <w:ind w:left="136" w:right="772"/>
         <w:jc w:val="both"/>
       </w:pPr>
-    </w:p>
-    <w:p>
-      <w:pPr>
-        <w:pStyle w:val="Tijeloteksta"/>
-        <w:spacing w:line="276" w:lineRule="auto"/>
-        <w:ind w:left="136" w:right="772"/>
-        <w:jc w:val="both"/>
+      <w:r>
+        <w:t>${pzop_15}</w:t>
+      </w:r>
+    </w:p>
+    <w:p>
+      <w:pPr>
+        <w:pStyle w:val="CustomTitle"/>
+        <w:rPr>
+          <w:u w:val="none"/>
+        </w:rPr>
       </w:pPr>
       <w:r>
         <w:lastRenderedPageBreak/>
-        <w:t>${pzop_15}</w:t>
-      </w:r>
-    </w:p>
-    <w:p>
-      <w:pPr>
-        <w:pStyle w:val="CustomTitle"/>
-        <w:rPr>
-          <w:u w:val="none"/>
-        </w:rPr>
-      </w:pPr>
-      <w:r>
         <w:t>Responsabile</w:t>
       </w:r>
       <w:r>
@@ -11398,6 +11400,7 @@
   <w:style w:type="character" w:default="1" w:styleId="Zadanifontodlomka">
     <w:name w:val="Default Paragraph Font"/>
     <w:uiPriority w:val="1"/>
+    <w:semiHidden/>
     <w:unhideWhenUsed/>
   </w:style>
   <w:style w:type="table" w:default="1" w:styleId="Obinatablica">

</xml_diff>